<commit_message>
big changes to graphs
</commit_message>
<xml_diff>
--- a/Deliverables/outline-report.docx
+++ b/Deliverables/outline-report.docx
@@ -38,13 +38,11 @@
       <w:pPr>
         <w:rPr>
           <w:color w:val="4472C4" w:themeColor="accent1"/>
-          <w:lang/>
         </w:rPr>
       </w:pPr>
       <w:r>
         <w:rPr>
           <w:color w:val="4472C4" w:themeColor="accent1"/>
-          <w:lang/>
         </w:rPr>
         <w:t>Computer Systems Performance, Spring</w:t>
       </w:r>
@@ -57,17 +55,11 @@
       <w:r>
         <w:rPr>
           <w:color w:val="4472C4" w:themeColor="accent1"/>
-          <w:lang/>
         </w:rPr>
         <w:t>21</w:t>
       </w:r>
     </w:p>
     <w:p>
-      <w:pPr>
-        <w:rPr>
-          <w:lang/>
-        </w:rPr>
-      </w:pPr>
       <w:r>
         <w:rPr>
           <w:color w:val="4472C4" w:themeColor="accent1"/>
@@ -79,14 +71,7 @@
           <w:rPr>
             <w:rStyle w:val="Hyperlink"/>
           </w:rPr>
-          <w:t>YOUR-EMAIL@</w:t>
-        </w:r>
-        <w:r>
-          <w:rPr>
-            <w:rStyle w:val="Hyperlink"/>
-            <w:lang/>
-          </w:rPr>
-          <w:t>itu.dk</w:t>
+          <w:t>YOUR-EMAIL@itu.dk</w:t>
         </w:r>
       </w:hyperlink>
     </w:p>
@@ -645,7 +630,7 @@
         <w:t xml:space="preserve"> </w:t>
       </w:r>
       <w:r>
-        <w:t xml:space="preserve"> and </w:t>
+        <w:t xml:space="preserve">and </w:t>
       </w:r>
       <w:r>
         <w:t>compare this to the real-world results.</w:t>

</xml_diff>